<commit_message>
##[0.1.0.7] - 2021-05-11 ### Ajout -Début de la mise en place de la pluie de flèches. ### Modification -Correction d'un bug qui ne préparait pas la fin de l'invincibilité lorsque le joueur réapparait. -Correction d'un bug de tag sur les tirs ennemis. ### Recherche
</commit_message>
<xml_diff>
--- a/Gestion de Projet/Rendu/Planification révisée du 10-05-2021.docx
+++ b/Gestion de Projet/Rendu/Planification révisée du 10-05-2021.docx
@@ -486,16 +486,7 @@
           <w:bCs/>
           <w:color w:val="000000" w:themeColor="text1"/>
         </w:rPr>
-        <w:t>7</w:t>
-      </w:r>
-      <w:r>
-        <w:rPr>
-          <w:rFonts w:ascii="Calibri" w:eastAsia="Calibri" w:hAnsi="Calibri" w:cs="Calibri"/>
-          <w:b/>
-          <w:bCs/>
-          <w:color w:val="000000" w:themeColor="text1"/>
-        </w:rPr>
-        <w:t>/</w:t>
+        <w:t>7/</w:t>
       </w:r>
       <w:r>
         <w:rPr>
@@ -854,7 +845,21 @@
           <w:rFonts w:eastAsiaTheme="minorEastAsia"/>
           <w:color w:val="000000" w:themeColor="text1"/>
         </w:rPr>
-        <w:t>isabilité quand aux portages et aux traductions potentielles.</w:t>
+        <w:t>isabilité quan</w:t>
+      </w:r>
+      <w:r>
+        <w:rPr>
+          <w:rFonts w:eastAsiaTheme="minorEastAsia"/>
+          <w:color w:val="000000" w:themeColor="text1"/>
+        </w:rPr>
+        <w:t>t</w:t>
+      </w:r>
+      <w:r>
+        <w:rPr>
+          <w:rFonts w:eastAsiaTheme="minorEastAsia"/>
+          <w:color w:val="000000" w:themeColor="text1"/>
+        </w:rPr>
+        <w:t xml:space="preserve"> aux portages et aux traductions potentielles.</w:t>
       </w:r>
     </w:p>
     <w:p>

</xml_diff>